<commit_message>
Added sequence diagram and finalized the test plan for sprint 3
</commit_message>
<xml_diff>
--- a/documentation/Test Plan.docx
+++ b/documentation/Test Plan.docx
@@ -68,6 +68,7 @@
                       <w:szCs w:val="64"/>
                     </w:rPr>
                   </w:pPr>
+                  <w:proofErr w:type="spellStart"/>
                   <w:r>
                     <w:rPr>
                       <w:rFonts w:ascii="Calibri" w:hAnsi="Calibri" w:cs="Calibri"/>
@@ -79,6 +80,7 @@
                     </w:rPr>
                     <w:t>Safeat</w:t>
                   </w:r>
+                  <w:proofErr w:type="spellEnd"/>
                 </w:p>
                 <w:p>
                   <w:pPr>
@@ -436,7 +438,21 @@
                 <w:noProof/>
                 <w:color w:val="5B9BD5"/>
               </w:rPr>
-              <w:t>February 25, 2021</w:t>
+              <w:t>February 2</w:t>
+            </w:r>
+            <w:r>
+              <w:rPr>
+                <w:noProof/>
+                <w:color w:val="5B9BD5"/>
+              </w:rPr>
+              <w:t>6</w:t>
+            </w:r>
+            <w:r>
+              <w:rPr>
+                <w:noProof/>
+                <w:color w:val="5B9BD5"/>
+              </w:rPr>
+              <w:t>, 2021</w:t>
             </w:r>
           </w:p>
         </w:tc>
@@ -1379,6 +1395,16 @@
         </w:rPr>
         <w:fldChar w:fldCharType="end"/>
       </w:r>
+      <w:r>
+        <w:rPr>
+          <w:rFonts w:ascii="Calibri" w:hAnsi="Calibri"/>
+          <w:smallCaps w:val="0"/>
+          <w:noProof/>
+          <w:sz w:val="22"/>
+          <w:szCs w:val="22"/>
+        </w:rPr>
+        <w:t xml:space="preserve"> </w:t>
+      </w:r>
     </w:p>
     <w:p>
       <w:pPr>
@@ -1398,7 +1424,13 @@
         <w:rPr>
           <w:noProof/>
         </w:rPr>
-        <w:t>2.3</w:t>
+        <w:t>2.</w:t>
+      </w:r>
+      <w:r>
+        <w:rPr>
+          <w:noProof/>
+        </w:rPr>
+        <w:t>3</w:t>
       </w:r>
       <w:r>
         <w:rPr>
@@ -1414,7 +1446,7 @@
         <w:rPr>
           <w:noProof/>
         </w:rPr>
-        <w:t>Bug Triage</w:t>
+        <w:t>Test Completeness</w:t>
       </w:r>
       <w:r>
         <w:rPr>
@@ -1426,13 +1458,64 @@
         <w:rPr>
           <w:noProof/>
         </w:rPr>
+        <w:t>3</w:t>
+      </w:r>
+    </w:p>
+    <w:p>
+      <w:pPr>
+        <w:pStyle w:val="TOC1"/>
+        <w:tabs>
+          <w:tab w:val="left" w:pos="400"/>
+        </w:tabs>
+        <w:rPr>
+          <w:rFonts w:ascii="Calibri" w:hAnsi="Calibri"/>
+          <w:b w:val="0"/>
+          <w:caps w:val="0"/>
+          <w:noProof/>
+          <w:sz w:val="22"/>
+          <w:szCs w:val="22"/>
+        </w:rPr>
+      </w:pPr>
+      <w:r>
+        <w:rPr>
+          <w:noProof/>
+        </w:rPr>
+        <w:t>3</w:t>
+      </w:r>
+      <w:r>
+        <w:rPr>
+          <w:rFonts w:ascii="Calibri" w:hAnsi="Calibri"/>
+          <w:b w:val="0"/>
+          <w:caps w:val="0"/>
+          <w:noProof/>
+          <w:sz w:val="22"/>
+          <w:szCs w:val="22"/>
+        </w:rPr>
+        <w:tab/>
+      </w:r>
+      <w:r>
+        <w:rPr>
+          <w:noProof/>
+        </w:rPr>
+        <w:t>Test Deliverables</w:t>
+      </w:r>
+      <w:r>
+        <w:rPr>
+          <w:noProof/>
+        </w:rPr>
+        <w:tab/>
+      </w:r>
+      <w:r>
+        <w:rPr>
+          <w:noProof/>
+        </w:rPr>
         <w:fldChar w:fldCharType="begin"/>
       </w:r>
       <w:r>
         <w:rPr>
           <w:noProof/>
         </w:rPr>
-        <w:instrText xml:space="preserve"> PAGEREF _Toc35595186 \h </w:instrText>
+        <w:instrText xml:space="preserve"> PAGEREF _Toc35595189 \h </w:instrText>
       </w:r>
       <w:r>
         <w:rPr>
@@ -1449,7 +1532,87 @@
         <w:rPr>
           <w:noProof/>
         </w:rPr>
-        <w:t>3</w:t>
+        <w:t>4</w:t>
+      </w:r>
+      <w:r>
+        <w:rPr>
+          <w:noProof/>
+        </w:rPr>
+        <w:fldChar w:fldCharType="end"/>
+      </w:r>
+    </w:p>
+    <w:p>
+      <w:pPr>
+        <w:pStyle w:val="TOC1"/>
+        <w:tabs>
+          <w:tab w:val="left" w:pos="400"/>
+        </w:tabs>
+        <w:rPr>
+          <w:rFonts w:ascii="Calibri" w:hAnsi="Calibri"/>
+          <w:b w:val="0"/>
+          <w:caps w:val="0"/>
+          <w:noProof/>
+          <w:sz w:val="22"/>
+          <w:szCs w:val="22"/>
+        </w:rPr>
+      </w:pPr>
+      <w:r>
+        <w:rPr>
+          <w:noProof/>
+        </w:rPr>
+        <w:t>4</w:t>
+      </w:r>
+      <w:r>
+        <w:rPr>
+          <w:rFonts w:ascii="Calibri" w:hAnsi="Calibri"/>
+          <w:b w:val="0"/>
+          <w:caps w:val="0"/>
+          <w:noProof/>
+          <w:sz w:val="22"/>
+          <w:szCs w:val="22"/>
+        </w:rPr>
+        <w:tab/>
+      </w:r>
+      <w:r>
+        <w:rPr>
+          <w:noProof/>
+        </w:rPr>
+        <w:t>Resource &amp; Environment Needs</w:t>
+      </w:r>
+      <w:r>
+        <w:rPr>
+          <w:noProof/>
+        </w:rPr>
+        <w:tab/>
+      </w:r>
+      <w:r>
+        <w:rPr>
+          <w:noProof/>
+        </w:rPr>
+        <w:fldChar w:fldCharType="begin"/>
+      </w:r>
+      <w:r>
+        <w:rPr>
+          <w:noProof/>
+        </w:rPr>
+        <w:instrText xml:space="preserve"> PAGEREF _Toc35595190 \h </w:instrText>
+      </w:r>
+      <w:r>
+        <w:rPr>
+          <w:noProof/>
+        </w:rPr>
+      </w:r>
+      <w:r>
+        <w:rPr>
+          <w:noProof/>
+        </w:rPr>
+        <w:fldChar w:fldCharType="separate"/>
+      </w:r>
+      <w:r>
+        <w:rPr>
+          <w:noProof/>
+        </w:rPr>
+        <w:t>4</w:t>
       </w:r>
       <w:r>
         <w:rPr>
@@ -1475,9 +1638,8 @@
       <w:r>
         <w:rPr>
           <w:noProof/>
-          <w:color w:val="000000"/>
-        </w:rPr>
-        <w:t>2.4</w:t>
+        </w:rPr>
+        <w:t>4.1</w:t>
       </w:r>
       <w:r>
         <w:rPr>
@@ -1492,9 +1654,8 @@
       <w:r>
         <w:rPr>
           <w:noProof/>
-          <w:color w:val="000000"/>
-        </w:rPr>
-        <w:t>Suspension Criteria and Resumption Requirements</w:t>
+        </w:rPr>
+        <w:t>Testing Tools</w:t>
       </w:r>
       <w:r>
         <w:rPr>
@@ -1512,7 +1673,7 @@
         <w:rPr>
           <w:noProof/>
         </w:rPr>
-        <w:instrText xml:space="preserve"> PAGEREF _Toc35595187 \h </w:instrText>
+        <w:instrText xml:space="preserve"> PAGEREF _Toc35595191 \h </w:instrText>
       </w:r>
       <w:r>
         <w:rPr>
@@ -1556,7 +1717,7 @@
         <w:rPr>
           <w:noProof/>
         </w:rPr>
-        <w:t>2.5</w:t>
+        <w:t>4.2</w:t>
       </w:r>
       <w:r>
         <w:rPr>
@@ -1572,7 +1733,7 @@
         <w:rPr>
           <w:noProof/>
         </w:rPr>
-        <w:t>Test Completeness</w:t>
+        <w:t>Test Environment</w:t>
       </w:r>
       <w:r>
         <w:rPr>
@@ -1584,352 +1745,7 @@
         <w:rPr>
           <w:noProof/>
         </w:rPr>
-        <w:fldChar w:fldCharType="begin"/>
-      </w:r>
-      <w:r>
-        <w:rPr>
-          <w:noProof/>
-        </w:rPr>
-        <w:instrText xml:space="preserve"> PAGEREF _Toc35595188 \h </w:instrText>
-      </w:r>
-      <w:r>
-        <w:rPr>
-          <w:noProof/>
-        </w:rPr>
-      </w:r>
-      <w:r>
-        <w:rPr>
-          <w:noProof/>
-        </w:rPr>
-        <w:fldChar w:fldCharType="separate"/>
-      </w:r>
-      <w:r>
-        <w:rPr>
-          <w:noProof/>
-        </w:rPr>
         <w:t>4</w:t>
-      </w:r>
-      <w:r>
-        <w:rPr>
-          <w:noProof/>
-        </w:rPr>
-        <w:fldChar w:fldCharType="end"/>
-      </w:r>
-    </w:p>
-    <w:p>
-      <w:pPr>
-        <w:pStyle w:val="TOC1"/>
-        <w:tabs>
-          <w:tab w:val="left" w:pos="400"/>
-        </w:tabs>
-        <w:rPr>
-          <w:rFonts w:ascii="Calibri" w:hAnsi="Calibri"/>
-          <w:b w:val="0"/>
-          <w:caps w:val="0"/>
-          <w:noProof/>
-          <w:sz w:val="22"/>
-          <w:szCs w:val="22"/>
-        </w:rPr>
-      </w:pPr>
-      <w:r>
-        <w:rPr>
-          <w:noProof/>
-        </w:rPr>
-        <w:t>3</w:t>
-      </w:r>
-      <w:r>
-        <w:rPr>
-          <w:rFonts w:ascii="Calibri" w:hAnsi="Calibri"/>
-          <w:b w:val="0"/>
-          <w:caps w:val="0"/>
-          <w:noProof/>
-          <w:sz w:val="22"/>
-          <w:szCs w:val="22"/>
-        </w:rPr>
-        <w:tab/>
-      </w:r>
-      <w:r>
-        <w:rPr>
-          <w:noProof/>
-        </w:rPr>
-        <w:t>Test Deliverables</w:t>
-      </w:r>
-      <w:r>
-        <w:rPr>
-          <w:noProof/>
-        </w:rPr>
-        <w:tab/>
-      </w:r>
-      <w:r>
-        <w:rPr>
-          <w:noProof/>
-        </w:rPr>
-        <w:fldChar w:fldCharType="begin"/>
-      </w:r>
-      <w:r>
-        <w:rPr>
-          <w:noProof/>
-        </w:rPr>
-        <w:instrText xml:space="preserve"> PAGEREF _Toc35595189 \h </w:instrText>
-      </w:r>
-      <w:r>
-        <w:rPr>
-          <w:noProof/>
-        </w:rPr>
-      </w:r>
-      <w:r>
-        <w:rPr>
-          <w:noProof/>
-        </w:rPr>
-        <w:fldChar w:fldCharType="separate"/>
-      </w:r>
-      <w:r>
-        <w:rPr>
-          <w:noProof/>
-        </w:rPr>
-        <w:t>4</w:t>
-      </w:r>
-      <w:r>
-        <w:rPr>
-          <w:noProof/>
-        </w:rPr>
-        <w:fldChar w:fldCharType="end"/>
-      </w:r>
-    </w:p>
-    <w:p>
-      <w:pPr>
-        <w:pStyle w:val="TOC1"/>
-        <w:tabs>
-          <w:tab w:val="left" w:pos="400"/>
-        </w:tabs>
-        <w:rPr>
-          <w:rFonts w:ascii="Calibri" w:hAnsi="Calibri"/>
-          <w:b w:val="0"/>
-          <w:caps w:val="0"/>
-          <w:noProof/>
-          <w:sz w:val="22"/>
-          <w:szCs w:val="22"/>
-        </w:rPr>
-      </w:pPr>
-      <w:r>
-        <w:rPr>
-          <w:noProof/>
-        </w:rPr>
-        <w:t>4</w:t>
-      </w:r>
-      <w:r>
-        <w:rPr>
-          <w:rFonts w:ascii="Calibri" w:hAnsi="Calibri"/>
-          <w:b w:val="0"/>
-          <w:caps w:val="0"/>
-          <w:noProof/>
-          <w:sz w:val="22"/>
-          <w:szCs w:val="22"/>
-        </w:rPr>
-        <w:tab/>
-      </w:r>
-      <w:r>
-        <w:rPr>
-          <w:noProof/>
-        </w:rPr>
-        <w:t>Resource &amp; Environment Needs</w:t>
-      </w:r>
-      <w:r>
-        <w:rPr>
-          <w:noProof/>
-        </w:rPr>
-        <w:tab/>
-      </w:r>
-      <w:r>
-        <w:rPr>
-          <w:noProof/>
-        </w:rPr>
-        <w:fldChar w:fldCharType="begin"/>
-      </w:r>
-      <w:r>
-        <w:rPr>
-          <w:noProof/>
-        </w:rPr>
-        <w:instrText xml:space="preserve"> PAGEREF _Toc35595190 \h </w:instrText>
-      </w:r>
-      <w:r>
-        <w:rPr>
-          <w:noProof/>
-        </w:rPr>
-      </w:r>
-      <w:r>
-        <w:rPr>
-          <w:noProof/>
-        </w:rPr>
-        <w:fldChar w:fldCharType="separate"/>
-      </w:r>
-      <w:r>
-        <w:rPr>
-          <w:noProof/>
-        </w:rPr>
-        <w:t>4</w:t>
-      </w:r>
-      <w:r>
-        <w:rPr>
-          <w:noProof/>
-        </w:rPr>
-        <w:fldChar w:fldCharType="end"/>
-      </w:r>
-    </w:p>
-    <w:p>
-      <w:pPr>
-        <w:pStyle w:val="TOC2"/>
-        <w:tabs>
-          <w:tab w:val="left" w:pos="800"/>
-        </w:tabs>
-        <w:rPr>
-          <w:rFonts w:ascii="Calibri" w:hAnsi="Calibri"/>
-          <w:smallCaps w:val="0"/>
-          <w:noProof/>
-          <w:sz w:val="22"/>
-          <w:szCs w:val="22"/>
-        </w:rPr>
-      </w:pPr>
-      <w:r>
-        <w:rPr>
-          <w:noProof/>
-        </w:rPr>
-        <w:t>4.1</w:t>
-      </w:r>
-      <w:r>
-        <w:rPr>
-          <w:rFonts w:ascii="Calibri" w:hAnsi="Calibri"/>
-          <w:smallCaps w:val="0"/>
-          <w:noProof/>
-          <w:sz w:val="22"/>
-          <w:szCs w:val="22"/>
-        </w:rPr>
-        <w:tab/>
-      </w:r>
-      <w:r>
-        <w:rPr>
-          <w:noProof/>
-        </w:rPr>
-        <w:t>Testing Tools</w:t>
-      </w:r>
-      <w:r>
-        <w:rPr>
-          <w:noProof/>
-        </w:rPr>
-        <w:tab/>
-      </w:r>
-      <w:r>
-        <w:rPr>
-          <w:noProof/>
-        </w:rPr>
-        <w:fldChar w:fldCharType="begin"/>
-      </w:r>
-      <w:r>
-        <w:rPr>
-          <w:noProof/>
-        </w:rPr>
-        <w:instrText xml:space="preserve"> PAGEREF _Toc35595191 \h </w:instrText>
-      </w:r>
-      <w:r>
-        <w:rPr>
-          <w:noProof/>
-        </w:rPr>
-      </w:r>
-      <w:r>
-        <w:rPr>
-          <w:noProof/>
-        </w:rPr>
-        <w:fldChar w:fldCharType="separate"/>
-      </w:r>
-      <w:r>
-        <w:rPr>
-          <w:noProof/>
-        </w:rPr>
-        <w:t>4</w:t>
-      </w:r>
-      <w:r>
-        <w:rPr>
-          <w:noProof/>
-        </w:rPr>
-        <w:fldChar w:fldCharType="end"/>
-      </w:r>
-    </w:p>
-    <w:p>
-      <w:pPr>
-        <w:pStyle w:val="TOC2"/>
-        <w:tabs>
-          <w:tab w:val="left" w:pos="800"/>
-        </w:tabs>
-        <w:rPr>
-          <w:rFonts w:ascii="Calibri" w:hAnsi="Calibri"/>
-          <w:smallCaps w:val="0"/>
-          <w:noProof/>
-          <w:sz w:val="22"/>
-          <w:szCs w:val="22"/>
-        </w:rPr>
-      </w:pPr>
-      <w:r>
-        <w:rPr>
-          <w:noProof/>
-        </w:rPr>
-        <w:t>4.2</w:t>
-      </w:r>
-      <w:r>
-        <w:rPr>
-          <w:rFonts w:ascii="Calibri" w:hAnsi="Calibri"/>
-          <w:smallCaps w:val="0"/>
-          <w:noProof/>
-          <w:sz w:val="22"/>
-          <w:szCs w:val="22"/>
-        </w:rPr>
-        <w:tab/>
-      </w:r>
-      <w:r>
-        <w:rPr>
-          <w:noProof/>
-        </w:rPr>
-        <w:t>Test Environment</w:t>
-      </w:r>
-      <w:r>
-        <w:rPr>
-          <w:noProof/>
-        </w:rPr>
-        <w:tab/>
-      </w:r>
-      <w:r>
-        <w:rPr>
-          <w:noProof/>
-        </w:rPr>
-        <w:fldChar w:fldCharType="begin"/>
-      </w:r>
-      <w:r>
-        <w:rPr>
-          <w:noProof/>
-        </w:rPr>
-        <w:instrText xml:space="preserve"> PAGEREF _Toc35595192 \h </w:instrText>
-      </w:r>
-      <w:r>
-        <w:rPr>
-          <w:noProof/>
-        </w:rPr>
-      </w:r>
-      <w:r>
-        <w:rPr>
-          <w:noProof/>
-        </w:rPr>
-        <w:fldChar w:fldCharType="separate"/>
-      </w:r>
-      <w:r>
-        <w:rPr>
-          <w:noProof/>
-        </w:rPr>
-        <w:t>5</w:t>
-      </w:r>
-      <w:r>
-        <w:rPr>
-          <w:noProof/>
-        </w:rPr>
-        <w:fldChar w:fldCharType="end"/>
       </w:r>
     </w:p>
     <w:p>
@@ -2100,7 +1916,7 @@
           <w:noProof/>
           <w:szCs w:val="24"/>
         </w:rPr>
-        <w:t xml:space="preserve">strategies, </w:t>
+        <w:t>strategies,</w:t>
       </w:r>
       <w:r>
         <w:rPr>
@@ -2128,21 +1944,14 @@
           <w:noProof/>
           <w:szCs w:val="24"/>
         </w:rPr>
-        <w:t>, workflow and method</w:t>
-      </w:r>
-      <w:r>
-        <w:rPr>
-          <w:noProof/>
-          <w:szCs w:val="24"/>
-        </w:rPr>
-        <w:t>o</w:t>
-      </w:r>
-      <w:r>
-        <w:rPr>
-          <w:noProof/>
-          <w:szCs w:val="24"/>
-        </w:rPr>
-        <w:t xml:space="preserve">logies used for </w:t>
+        <w:t xml:space="preserve"> and </w:t>
+      </w:r>
+      <w:r>
+        <w:rPr>
+          <w:noProof/>
+          <w:szCs w:val="24"/>
+        </w:rPr>
+        <w:t xml:space="preserve">workflow used for </w:t>
       </w:r>
       <w:r>
         <w:rPr>
@@ -2151,15 +1960,13 @@
         </w:rPr>
         <w:t>Safeat</w:t>
       </w:r>
-    </w:p>
-    <w:p>
-      <w:pPr>
-        <w:rPr>
-          <w:noProof/>
-          <w:sz w:val="22"/>
-          <w:szCs w:val="22"/>
-        </w:rPr>
-      </w:pPr>
+      <w:r>
+        <w:rPr>
+          <w:noProof/>
+          <w:szCs w:val="24"/>
+        </w:rPr>
+        <w:t>.</w:t>
+      </w:r>
     </w:p>
     <w:p>
       <w:pPr>
@@ -2219,6 +2026,11 @@
       <w:bookmarkEnd w:id="6"/>
     </w:p>
     <w:p>
+      <w:r>
+        <w:t>Sprint 3 target:</w:t>
+      </w:r>
+    </w:p>
+    <w:p>
       <w:pPr>
         <w:rPr>
           <w:b/>
@@ -2227,7 +2039,16 @@
     </w:p>
     <w:p>
       <w:r>
-        <w:t>Back End: All endpoints</w:t>
+        <w:t xml:space="preserve">Back End: </w:t>
+      </w:r>
+      <w:r>
+        <w:t>Integration and Unit tests for all endpoints</w:t>
+      </w:r>
+      <w:r>
+        <w:t>.</w:t>
+      </w:r>
+      <w:r>
+        <w:t xml:space="preserve"> All in use endpoints should be covered.</w:t>
       </w:r>
     </w:p>
     <w:p/>
@@ -2235,22 +2056,27 @@
       <w:r>
         <w:t>Front End:</w:t>
       </w:r>
-    </w:p>
-    <w:p>
-      <w:pPr>
-        <w:pStyle w:val="SGBodyText3"/>
-        <w:tabs>
-          <w:tab w:val="left" w:pos="3510"/>
-        </w:tabs>
-        <w:ind w:left="0"/>
-        <w:rPr>
-          <w:iCs/>
-          <w:noProof/>
-          <w:color w:val="FF0000"/>
-          <w:sz w:val="22"/>
-          <w:szCs w:val="22"/>
-        </w:rPr>
-      </w:pPr>
+      <w:r>
+        <w:t xml:space="preserve"> Unit tests for logic layer, Integration tests for data layer, Acceptance tests for Login and Default routes</w:t>
+      </w:r>
+      <w:r>
+        <w:t>.</w:t>
+      </w:r>
+      <w:r>
+        <w:t xml:space="preserve"> </w:t>
+      </w:r>
+      <w:r>
+        <w:t>This includes all page</w:t>
+      </w:r>
+      <w:r>
+        <w:t xml:space="preserve">s, </w:t>
+      </w:r>
+      <w:r>
+        <w:t>components,</w:t>
+      </w:r>
+      <w:r>
+        <w:t xml:space="preserve"> and contexts.</w:t>
+      </w:r>
     </w:p>
     <w:p>
       <w:pPr>
@@ -2280,7 +2106,10 @@
     </w:p>
     <w:p>
       <w:r>
-        <w:t>Acceptance: Login route, only default route will be tested</w:t>
+        <w:t>Unit tests for HTML layout</w:t>
+      </w:r>
+      <w:r>
+        <w:t>.</w:t>
       </w:r>
     </w:p>
     <w:p>
@@ -2310,52 +2139,7 @@
     </w:p>
     <w:p>
       <w:pPr>
-        <w:rPr>
-          <w:noProof/>
-          <w:szCs w:val="24"/>
-        </w:rPr>
-      </w:pPr>
-    </w:p>
-    <w:p>
-      <w:pPr>
-        <w:rPr>
-          <w:noProof/>
-          <w:szCs w:val="24"/>
-        </w:rPr>
-      </w:pPr>
-      <w:r>
-        <w:rPr>
-          <w:noProof/>
-          <w:szCs w:val="24"/>
-        </w:rPr>
-        <w:t>Here make a mention of the overall objevtie that you plan to achive withou your testing</w:t>
-      </w:r>
-    </w:p>
-    <w:p>
-      <w:pPr>
-        <w:rPr>
-          <w:noProof/>
-          <w:szCs w:val="24"/>
-        </w:rPr>
-      </w:pPr>
-    </w:p>
-    <w:p>
-      <w:pPr>
-        <w:rPr>
-          <w:noProof/>
-          <w:szCs w:val="24"/>
-        </w:rPr>
-      </w:pPr>
-      <w:r>
-        <w:rPr>
-          <w:noProof/>
-          <w:szCs w:val="24"/>
-        </w:rPr>
-        <w:t>Some objectives of your testing project could be</w:t>
-      </w:r>
-    </w:p>
-    <w:p>
-      <w:pPr>
+        <w:ind w:left="720"/>
         <w:rPr>
           <w:noProof/>
           <w:szCs w:val="24"/>
@@ -2411,7 +2195,14 @@
           <w:noProof/>
           <w:szCs w:val="24"/>
         </w:rPr>
-        <w:t>Ensure the AUT meets the quality specifications defined by the client</w:t>
+        <w:t xml:space="preserve">Ensure the AUT meets the quality specifications defined by the </w:t>
+      </w:r>
+      <w:r>
+        <w:rPr>
+          <w:noProof/>
+          <w:szCs w:val="24"/>
+        </w:rPr>
+        <w:t>user (TA)</w:t>
       </w:r>
     </w:p>
     <w:p>
@@ -2450,6 +2241,32 @@
           <w:szCs w:val="24"/>
         </w:rPr>
         <w:t>All automated tests pass before pull request is merge</w:t>
+      </w:r>
+      <w:r>
+        <w:rPr>
+          <w:noProof/>
+          <w:szCs w:val="24"/>
+        </w:rPr>
+        <w:t>d</w:t>
+      </w:r>
+    </w:p>
+    <w:p>
+      <w:pPr>
+        <w:numPr>
+          <w:ilvl w:val="0"/>
+          <w:numId w:val="37"/>
+        </w:numPr>
+        <w:rPr>
+          <w:noProof/>
+          <w:szCs w:val="24"/>
+        </w:rPr>
+      </w:pPr>
+      <w:r>
+        <w:rPr>
+          <w:noProof/>
+          <w:szCs w:val="24"/>
+        </w:rPr>
+        <w:t>Backend and frontend tested separately during AUT</w:t>
       </w:r>
     </w:p>
     <w:p>
@@ -2682,8 +2499,17 @@
                 <w:sz w:val="26"/>
                 <w:szCs w:val="22"/>
               </w:rPr>
-              <w:t>Le-DarkOverlord</w:t>
+              <w:t>Le-</w:t>
             </w:r>
+            <w:proofErr w:type="spellStart"/>
+            <w:r>
+              <w:rPr>
+                <w:sz w:val="26"/>
+                <w:szCs w:val="22"/>
+              </w:rPr>
+              <w:t>DarkOverlord</w:t>
+            </w:r>
+            <w:proofErr w:type="spellEnd"/>
           </w:p>
         </w:tc>
         <w:tc>
@@ -2763,6 +2589,13 @@
                 <w:szCs w:val="22"/>
               </w:rPr>
             </w:pPr>
+            <w:r>
+              <w:rPr>
+                <w:sz w:val="26"/>
+                <w:szCs w:val="22"/>
+              </w:rPr>
+              <w:t>halle3</w:t>
+            </w:r>
           </w:p>
         </w:tc>
         <w:tc>
@@ -2777,6 +2610,7 @@
                 <w:szCs w:val="22"/>
               </w:rPr>
             </w:pPr>
+            <w:proofErr w:type="spellStart"/>
             <w:r>
               <w:rPr>
                 <w:sz w:val="26"/>
@@ -2784,6 +2618,7 @@
               </w:rPr>
               <w:t>ezrahall</w:t>
             </w:r>
+            <w:proofErr w:type="spellEnd"/>
           </w:p>
         </w:tc>
         <w:tc>
@@ -2842,6 +2677,13 @@
                 <w:szCs w:val="22"/>
               </w:rPr>
             </w:pPr>
+            <w:r>
+              <w:rPr>
+                <w:sz w:val="26"/>
+                <w:szCs w:val="22"/>
+              </w:rPr>
+              <w:t>lewism36</w:t>
+            </w:r>
           </w:p>
         </w:tc>
         <w:tc>
@@ -2915,14 +2757,31 @@
                 <w:szCs w:val="22"/>
               </w:rPr>
             </w:pPr>
+            <w:proofErr w:type="spellStart"/>
             <w:r>
               <w:rPr>
                 <w:sz w:val="26"/>
                 <w:szCs w:val="22"/>
               </w:rPr>
-              <w:lastRenderedPageBreak/>
-              <w:t>Tahmidul Hasnain Zidaan</w:t>
+              <w:t>Tahmidul</w:t>
             </w:r>
+            <w:proofErr w:type="spellEnd"/>
+            <w:r>
+              <w:rPr>
+                <w:sz w:val="26"/>
+                <w:szCs w:val="22"/>
+              </w:rPr>
+              <w:t xml:space="preserve"> Hasnain </w:t>
+            </w:r>
+            <w:proofErr w:type="spellStart"/>
+            <w:r>
+              <w:rPr>
+                <w:sz w:val="26"/>
+                <w:szCs w:val="22"/>
+              </w:rPr>
+              <w:t>Zidaan</w:t>
+            </w:r>
+            <w:proofErr w:type="spellEnd"/>
           </w:p>
         </w:tc>
         <w:tc>
@@ -2937,6 +2796,15 @@
                 <w:szCs w:val="22"/>
               </w:rPr>
             </w:pPr>
+            <w:proofErr w:type="spellStart"/>
+            <w:r>
+              <w:rPr>
+                <w:sz w:val="26"/>
+                <w:szCs w:val="22"/>
+              </w:rPr>
+              <w:t>zidaant</w:t>
+            </w:r>
+            <w:proofErr w:type="spellEnd"/>
           </w:p>
         </w:tc>
         <w:tc>
@@ -2951,6 +2819,7 @@
                 <w:szCs w:val="22"/>
               </w:rPr>
             </w:pPr>
+            <w:proofErr w:type="spellStart"/>
             <w:r>
               <w:rPr>
                 <w:sz w:val="26"/>
@@ -2958,6 +2827,7 @@
               </w:rPr>
               <w:t>thzidaan</w:t>
             </w:r>
+            <w:proofErr w:type="spellEnd"/>
           </w:p>
         </w:tc>
         <w:tc>
@@ -3000,8 +2870,17 @@
                 <w:sz w:val="26"/>
                 <w:szCs w:val="22"/>
               </w:rPr>
-              <w:t>Michael Ukwenya</w:t>
+              <w:t xml:space="preserve">Michael </w:t>
             </w:r>
+            <w:proofErr w:type="spellStart"/>
+            <w:r>
+              <w:rPr>
+                <w:sz w:val="26"/>
+                <w:szCs w:val="22"/>
+              </w:rPr>
+              <w:t>Ukwenya</w:t>
+            </w:r>
+            <w:proofErr w:type="spellEnd"/>
           </w:p>
         </w:tc>
         <w:tc>
@@ -3016,6 +2895,15 @@
                 <w:szCs w:val="22"/>
               </w:rPr>
             </w:pPr>
+            <w:proofErr w:type="spellStart"/>
+            <w:r>
+              <w:rPr>
+                <w:sz w:val="26"/>
+                <w:szCs w:val="22"/>
+              </w:rPr>
+              <w:t>ukwenyam</w:t>
+            </w:r>
+            <w:proofErr w:type="spellEnd"/>
           </w:p>
         </w:tc>
         <w:tc>
@@ -3030,6 +2918,7 @@
                 <w:szCs w:val="22"/>
               </w:rPr>
             </w:pPr>
+            <w:proofErr w:type="spellStart"/>
             <w:r>
               <w:rPr>
                 <w:sz w:val="26"/>
@@ -3037,6 +2926,7 @@
               </w:rPr>
               <w:t>ukwenyam</w:t>
             </w:r>
+            <w:proofErr w:type="spellEnd"/>
           </w:p>
         </w:tc>
         <w:tc>
@@ -3143,14 +3033,7 @@
           <w:noProof/>
           <w:szCs w:val="24"/>
         </w:rPr>
-        <w:t>Safeat is following the Agile testing methodolgy. Since the overall project is mostly following the Agile methodology</w:t>
-      </w:r>
-      <w:r>
-        <w:rPr>
-          <w:noProof/>
-          <w:szCs w:val="24"/>
-        </w:rPr>
-        <w:t xml:space="preserve">, it makes the most sense for testing to be a part of that. </w:t>
+        <w:t>Safeat is following the Agile methodology, and testing is a part of that methodology. For testing we will focus on creating the automated tests as we code. It’s important to have working code but it’s also important to have strong tests that cover all layers of our project. Each feature will have user stories and each of those user stories must have at least one test associated with it, developed along side the code itself.</w:t>
       </w:r>
     </w:p>
     <w:p>
@@ -3174,15 +3057,6 @@
     <w:p>
       <w:pPr>
         <w:rPr>
-          <w:noProof/>
-          <w:sz w:val="22"/>
-          <w:szCs w:val="22"/>
-        </w:rPr>
-      </w:pPr>
-    </w:p>
-    <w:p>
-      <w:pPr>
-        <w:rPr>
           <w:szCs w:val="24"/>
         </w:rPr>
       </w:pPr>
@@ -3204,6 +3078,11 @@
         <w:t>Test Levels</w:t>
       </w:r>
       <w:bookmarkEnd w:id="16"/>
+    </w:p>
+    <w:p>
+      <w:r>
+        <w:t>AUT:</w:t>
+      </w:r>
     </w:p>
     <w:p>
       <w:pPr>
@@ -3217,66 +3096,7 @@
     </w:p>
     <w:p>
       <w:pPr>
-        <w:rPr>
-          <w:noProof/>
-          <w:color w:val="000000"/>
-          <w:szCs w:val="24"/>
-        </w:rPr>
-      </w:pPr>
-      <w:r>
-        <w:rPr>
-          <w:b/>
-          <w:noProof/>
-          <w:color w:val="000000"/>
-          <w:szCs w:val="24"/>
-        </w:rPr>
-        <w:t>Test Levels define the Types of Testing</w:t>
-      </w:r>
-      <w:r>
-        <w:rPr>
-          <w:b/>
-          <w:noProof/>
-          <w:color w:val="000000"/>
-          <w:szCs w:val="24"/>
-        </w:rPr>
-        <w:t xml:space="preserve"> (Unit Test, Integration Test, etc…)</w:t>
-      </w:r>
-      <w:r>
-        <w:rPr>
-          <w:b/>
-          <w:noProof/>
-          <w:color w:val="000000"/>
-          <w:szCs w:val="24"/>
-        </w:rPr>
-        <w:t xml:space="preserve"> to be executed on the Application Under Test (AUT</w:t>
-      </w:r>
-      <w:r>
-        <w:rPr>
-          <w:noProof/>
-          <w:color w:val="000000"/>
-          <w:szCs w:val="24"/>
-        </w:rPr>
-        <w:t>). The Testing Levels primar</w:t>
-      </w:r>
-      <w:r>
-        <w:rPr>
-          <w:noProof/>
-          <w:color w:val="000000"/>
-          <w:szCs w:val="24"/>
-        </w:rPr>
-        <w:t>i</w:t>
-      </w:r>
-      <w:r>
-        <w:rPr>
-          <w:noProof/>
-          <w:color w:val="000000"/>
-          <w:szCs w:val="24"/>
-        </w:rPr>
-        <w:t xml:space="preserve">ly depends on the scope of the project, time and budget constraints. </w:t>
-      </w:r>
-    </w:p>
-    <w:p>
-      <w:pPr>
+        <w:ind w:left="720"/>
         <w:rPr>
           <w:noProof/>
           <w:color w:val="000000"/>
@@ -3298,6 +3118,7 @@
           <w:ilvl w:val="0"/>
           <w:numId w:val="41"/>
         </w:numPr>
+        <w:ind w:left="1800"/>
         <w:rPr>
           <w:noProof/>
           <w:color w:val="000000"/>
@@ -3319,6 +3140,7 @@
           <w:ilvl w:val="0"/>
           <w:numId w:val="41"/>
         </w:numPr>
+        <w:ind w:left="1800"/>
         <w:rPr>
           <w:noProof/>
           <w:color w:val="000000"/>
@@ -3340,6 +3162,7 @@
           <w:ilvl w:val="0"/>
           <w:numId w:val="41"/>
         </w:numPr>
+        <w:ind w:left="1800"/>
         <w:rPr>
           <w:noProof/>
           <w:color w:val="000000"/>
@@ -3357,6 +3180,29 @@
     </w:p>
     <w:p>
       <w:pPr>
+        <w:numPr>
+          <w:ilvl w:val="1"/>
+          <w:numId w:val="41"/>
+        </w:numPr>
+        <w:ind w:left="2520"/>
+        <w:rPr>
+          <w:noProof/>
+          <w:color w:val="000000"/>
+          <w:szCs w:val="24"/>
+        </w:rPr>
+      </w:pPr>
+      <w:r>
+        <w:rPr>
+          <w:noProof/>
+          <w:color w:val="000000"/>
+          <w:szCs w:val="24"/>
+        </w:rPr>
+        <w:t>Due to time constraints, it is not possible to cover every route</w:t>
+      </w:r>
+    </w:p>
+    <w:p>
+      <w:pPr>
+        <w:ind w:left="720"/>
         <w:rPr>
           <w:noProof/>
           <w:color w:val="000000"/>
@@ -3378,6 +3224,7 @@
           <w:ilvl w:val="0"/>
           <w:numId w:val="40"/>
         </w:numPr>
+        <w:ind w:left="1800"/>
         <w:rPr>
           <w:noProof/>
           <w:color w:val="000000"/>
@@ -3399,6 +3246,7 @@
           <w:ilvl w:val="0"/>
           <w:numId w:val="40"/>
         </w:numPr>
+        <w:ind w:left="1800"/>
         <w:rPr>
           <w:noProof/>
           <w:color w:val="000000"/>
@@ -3417,18 +3265,8 @@
     <w:p>
       <w:pPr>
         <w:rPr>
-          <w:noProof/>
-          <w:sz w:val="22"/>
-          <w:szCs w:val="22"/>
-        </w:rPr>
-      </w:pPr>
-    </w:p>
-    <w:p>
-      <w:pPr>
-        <w:rPr>
-          <w:color w:val="000000"/>
-          <w:sz w:val="22"/>
-          <w:szCs w:val="22"/>
+          <w:color w:val="FF0000"/>
+          <w:szCs w:val="24"/>
         </w:rPr>
       </w:pPr>
       <w:bookmarkStart w:id="17" w:name="_Toc140901776"/>
@@ -3443,23 +3281,6 @@
     <w:p>
       <w:pPr>
         <w:rPr>
-          <w:color w:val="000000"/>
-          <w:sz w:val="22"/>
-          <w:szCs w:val="22"/>
-        </w:rPr>
-      </w:pPr>
-    </w:p>
-    <w:p>
-      <w:pPr>
-        <w:rPr>
-          <w:color w:val="FF0000"/>
-          <w:szCs w:val="24"/>
-        </w:rPr>
-      </w:pPr>
-    </w:p>
-    <w:p>
-      <w:pPr>
-        <w:rPr>
           <w:szCs w:val="24"/>
         </w:rPr>
       </w:pPr>
@@ -3494,36 +3315,7 @@
           <w:noProof/>
           <w:szCs w:val="24"/>
         </w:rPr>
-        <w:t>Here you defin</w:t>
-      </w:r>
-      <w:r>
-        <w:rPr>
-          <w:noProof/>
-          <w:szCs w:val="24"/>
-        </w:rPr>
-        <w:t>e</w:t>
-      </w:r>
-      <w:r>
-        <w:rPr>
-          <w:noProof/>
-          <w:szCs w:val="24"/>
-        </w:rPr>
-        <w:t xml:space="preserve"> the criterias that will deem your testing complete.</w:t>
-      </w:r>
-    </w:p>
-    <w:p>
-      <w:pPr>
-        <w:rPr>
-          <w:noProof/>
-          <w:szCs w:val="24"/>
-        </w:rPr>
-      </w:pPr>
-      <w:r>
-        <w:rPr>
-          <w:noProof/>
-          <w:szCs w:val="24"/>
-        </w:rPr>
-        <w:t>For instance, a few criteria to check Test Completeness would be</w:t>
+        <w:t>Minimum requirements for test completeness:</w:t>
       </w:r>
     </w:p>
     <w:p>
@@ -3549,7 +3341,7 @@
           <w:noProof/>
           <w:szCs w:val="24"/>
         </w:rPr>
-        <w:t>T</w:t>
+        <w:t>t</w:t>
       </w:r>
       <w:r>
         <w:rPr>
@@ -3582,28 +3374,7 @@
           <w:noProof/>
           <w:szCs w:val="24"/>
         </w:rPr>
-        <w:t>All tests a</w:t>
-      </w:r>
-      <w:r>
-        <w:rPr>
-          <w:noProof/>
-          <w:szCs w:val="24"/>
-        </w:rPr>
-        <w:t xml:space="preserve">utomated </w:t>
-      </w:r>
-      <w:r>
-        <w:rPr>
-          <w:noProof/>
-          <w:szCs w:val="24"/>
-        </w:rPr>
-        <w:t>and t</w:t>
-      </w:r>
-      <w:r>
-        <w:rPr>
-          <w:noProof/>
-          <w:szCs w:val="24"/>
-        </w:rPr>
-        <w:t>est cases executed</w:t>
+        <w:t>100% of Default and Login routes covered</w:t>
       </w:r>
     </w:p>
     <w:p>
@@ -3622,14 +3393,7 @@
           <w:noProof/>
           <w:szCs w:val="24"/>
         </w:rPr>
-        <w:t xml:space="preserve">All open bugs </w:t>
-      </w:r>
-      <w:r>
-        <w:rPr>
-          <w:noProof/>
-          <w:szCs w:val="24"/>
-        </w:rPr>
-        <w:t>relating to features in cur</w:t>
+        <w:t>100% test coverage for context API calls</w:t>
       </w:r>
     </w:p>
     <w:p>
@@ -3648,7 +3412,150 @@
           <w:noProof/>
           <w:szCs w:val="24"/>
         </w:rPr>
-        <w:lastRenderedPageBreak/>
+        <w:t>2 Acceptance tests for Home, Login, Menu, Address pages</w:t>
+      </w:r>
+    </w:p>
+    <w:p>
+      <w:pPr>
+        <w:numPr>
+          <w:ilvl w:val="0"/>
+          <w:numId w:val="34"/>
+        </w:numPr>
+        <w:rPr>
+          <w:noProof/>
+          <w:szCs w:val="24"/>
+        </w:rPr>
+      </w:pPr>
+      <w:r>
+        <w:rPr>
+          <w:noProof/>
+          <w:szCs w:val="24"/>
+        </w:rPr>
+        <w:t>Layouts components such as MenutItem, Cards need not be tested</w:t>
+      </w:r>
+    </w:p>
+    <w:p>
+      <w:pPr>
+        <w:numPr>
+          <w:ilvl w:val="0"/>
+          <w:numId w:val="34"/>
+        </w:numPr>
+        <w:rPr>
+          <w:noProof/>
+          <w:szCs w:val="24"/>
+        </w:rPr>
+      </w:pPr>
+      <w:r>
+        <w:rPr>
+          <w:noProof/>
+          <w:szCs w:val="24"/>
+        </w:rPr>
+        <w:t>Unit tests for business layer related functions</w:t>
+      </w:r>
+    </w:p>
+    <w:p>
+      <w:pPr>
+        <w:numPr>
+          <w:ilvl w:val="0"/>
+          <w:numId w:val="34"/>
+        </w:numPr>
+        <w:rPr>
+          <w:noProof/>
+          <w:szCs w:val="24"/>
+        </w:rPr>
+      </w:pPr>
+      <w:r>
+        <w:rPr>
+          <w:noProof/>
+          <w:szCs w:val="24"/>
+        </w:rPr>
+        <w:t>All tests a</w:t>
+      </w:r>
+      <w:r>
+        <w:rPr>
+          <w:noProof/>
+          <w:szCs w:val="24"/>
+        </w:rPr>
+        <w:t xml:space="preserve">utomated </w:t>
+      </w:r>
+      <w:r>
+        <w:rPr>
+          <w:noProof/>
+          <w:szCs w:val="24"/>
+        </w:rPr>
+        <w:t xml:space="preserve">and </w:t>
+      </w:r>
+      <w:r>
+        <w:rPr>
+          <w:noProof/>
+          <w:szCs w:val="24"/>
+        </w:rPr>
+        <w:t xml:space="preserve">all </w:t>
+      </w:r>
+      <w:r>
+        <w:rPr>
+          <w:noProof/>
+          <w:szCs w:val="24"/>
+        </w:rPr>
+        <w:t>t</w:t>
+      </w:r>
+      <w:r>
+        <w:rPr>
+          <w:noProof/>
+          <w:szCs w:val="24"/>
+        </w:rPr>
+        <w:t>est cases executed</w:t>
+      </w:r>
+    </w:p>
+    <w:p>
+      <w:pPr>
+        <w:numPr>
+          <w:ilvl w:val="0"/>
+          <w:numId w:val="34"/>
+        </w:numPr>
+        <w:rPr>
+          <w:noProof/>
+          <w:szCs w:val="24"/>
+        </w:rPr>
+      </w:pPr>
+      <w:r>
+        <w:rPr>
+          <w:noProof/>
+          <w:szCs w:val="24"/>
+        </w:rPr>
+        <w:t xml:space="preserve">All open bugs </w:t>
+      </w:r>
+      <w:r>
+        <w:rPr>
+          <w:noProof/>
+          <w:szCs w:val="24"/>
+        </w:rPr>
+        <w:t>relating to features in cur</w:t>
+      </w:r>
+      <w:r>
+        <w:rPr>
+          <w:noProof/>
+          <w:szCs w:val="24"/>
+        </w:rPr>
+        <w:t>rent sprint fixed</w:t>
+      </w:r>
+    </w:p>
+    <w:p>
+      <w:pPr>
+        <w:numPr>
+          <w:ilvl w:val="0"/>
+          <w:numId w:val="34"/>
+        </w:numPr>
+        <w:rPr>
+          <w:noProof/>
+          <w:szCs w:val="24"/>
+        </w:rPr>
+      </w:pPr>
+      <w:r>
+        <w:rPr>
+          <w:noProof/>
+          <w:szCs w:val="24"/>
+        </w:rPr>
         <w:t>All bugs discovered for future milestones or features</w:t>
       </w:r>
       <w:r>
@@ -3682,6 +3589,7 @@
         <w:rPr>
           <w:noProof/>
         </w:rPr>
+        <w:lastRenderedPageBreak/>
         <w:t>Test Deliverables</w:t>
       </w:r>
       <w:bookmarkEnd w:id="23"/>
@@ -3786,32 +3694,6 @@
                 <w:noProof/>
                 <w:szCs w:val="24"/>
               </w:rPr>
-              <w:t>Test cases</w:t>
-            </w:r>
-            <w:r>
-              <w:rPr>
-                <w:noProof/>
-                <w:szCs w:val="24"/>
-              </w:rPr>
-              <w:t xml:space="preserve"> </w:t>
-            </w:r>
-          </w:p>
-          <w:p>
-            <w:pPr>
-              <w:numPr>
-                <w:ilvl w:val="0"/>
-                <w:numId w:val="35"/>
-              </w:numPr>
-              <w:rPr>
-                <w:noProof/>
-                <w:szCs w:val="24"/>
-              </w:rPr>
-            </w:pPr>
-            <w:r>
-              <w:rPr>
-                <w:noProof/>
-                <w:szCs w:val="24"/>
-              </w:rPr>
               <w:t>Test failure logs</w:t>
             </w:r>
           </w:p>
@@ -3834,6 +3716,25 @@
               <w:t>Bug Reports</w:t>
             </w:r>
           </w:p>
+          <w:p>
+            <w:pPr>
+              <w:numPr>
+                <w:ilvl w:val="0"/>
+                <w:numId w:val="35"/>
+              </w:numPr>
+              <w:rPr>
+                <w:noProof/>
+                <w:szCs w:val="24"/>
+              </w:rPr>
+            </w:pPr>
+            <w:r>
+              <w:rPr>
+                <w:noProof/>
+                <w:szCs w:val="24"/>
+              </w:rPr>
+              <w:t>Changelog for suites (commit messages)</w:t>
+            </w:r>
+          </w:p>
         </w:tc>
       </w:tr>
     </w:tbl>
@@ -3915,14 +3816,120 @@
         <w:rPr>
           <w:szCs w:val="24"/>
         </w:rPr>
-        <w:t>.yml</w:t>
-      </w:r>
+        <w:t>Node.js CI</w:t>
+      </w:r>
+    </w:p>
+    <w:p>
+      <w:pPr>
+        <w:numPr>
+          <w:ilvl w:val="0"/>
+          <w:numId w:val="36"/>
+        </w:numPr>
+        <w:rPr>
+          <w:szCs w:val="24"/>
+        </w:rPr>
+      </w:pPr>
+      <w:r>
+        <w:rPr>
+          <w:szCs w:val="24"/>
+        </w:rPr>
+        <w:t>Python package CI</w:t>
+      </w:r>
+    </w:p>
+    <w:p>
+      <w:pPr>
+        <w:numPr>
+          <w:ilvl w:val="0"/>
+          <w:numId w:val="36"/>
+        </w:numPr>
+        <w:rPr>
+          <w:szCs w:val="24"/>
+        </w:rPr>
+      </w:pPr>
+      <w:proofErr w:type="gramStart"/>
+      <w:r>
+        <w:rPr>
+          <w:szCs w:val="24"/>
+        </w:rPr>
+        <w:t>.</w:t>
+      </w:r>
+      <w:proofErr w:type="spellStart"/>
+      <w:r>
+        <w:rPr>
+          <w:szCs w:val="24"/>
+        </w:rPr>
+        <w:t>yml</w:t>
+      </w:r>
+      <w:proofErr w:type="spellEnd"/>
+      <w:proofErr w:type="gramEnd"/>
       <w:r>
         <w:rPr>
           <w:szCs w:val="24"/>
         </w:rPr>
         <w:t xml:space="preserve"> scripts</w:t>
       </w:r>
+    </w:p>
+    <w:p>
+      <w:pPr>
+        <w:numPr>
+          <w:ilvl w:val="1"/>
+          <w:numId w:val="36"/>
+        </w:numPr>
+        <w:rPr>
+          <w:szCs w:val="24"/>
+        </w:rPr>
+      </w:pPr>
+      <w:r>
+        <w:rPr>
+          <w:szCs w:val="24"/>
+        </w:rPr>
+        <w:t>React</w:t>
+      </w:r>
+      <w:r>
+        <w:rPr>
+          <w:szCs w:val="24"/>
+        </w:rPr>
+        <w:t xml:space="preserve">: Using </w:t>
+      </w:r>
+      <w:proofErr w:type="spellStart"/>
+      <w:r>
+        <w:rPr>
+          <w:szCs w:val="24"/>
+        </w:rPr>
+        <w:t>npm</w:t>
+      </w:r>
+      <w:proofErr w:type="spellEnd"/>
+      <w:r>
+        <w:rPr>
+          <w:szCs w:val="24"/>
+        </w:rPr>
+        <w:t xml:space="preserve"> test</w:t>
+      </w:r>
+    </w:p>
+    <w:p>
+      <w:pPr>
+        <w:numPr>
+          <w:ilvl w:val="1"/>
+          <w:numId w:val="36"/>
+        </w:numPr>
+        <w:rPr>
+          <w:szCs w:val="24"/>
+        </w:rPr>
+      </w:pPr>
+      <w:r>
+        <w:rPr>
+          <w:szCs w:val="24"/>
+        </w:rPr>
+        <w:t xml:space="preserve">Python: Using </w:t>
+      </w:r>
+      <w:proofErr w:type="spellStart"/>
+      <w:r>
+        <w:rPr>
+          <w:szCs w:val="24"/>
+        </w:rPr>
+        <w:t>pytest</w:t>
+      </w:r>
+      <w:proofErr w:type="spellEnd"/>
     </w:p>
     <w:p>
       <w:pPr>
@@ -3975,79 +3982,6 @@
       </w:pPr>
       <w:r>
         <w:rPr>
-          <w:noProof/>
-          <w:color w:val="000000"/>
-          <w:szCs w:val="24"/>
-        </w:rPr>
-        <w:t>It mention</w:t>
-      </w:r>
-      <w:r>
-        <w:rPr>
-          <w:noProof/>
-          <w:color w:val="000000"/>
-          <w:szCs w:val="24"/>
-        </w:rPr>
-        <w:t>s</w:t>
-      </w:r>
-      <w:r>
-        <w:rPr>
-          <w:noProof/>
-          <w:color w:val="000000"/>
-          <w:szCs w:val="24"/>
-        </w:rPr>
-        <w:t xml:space="preserve"> the </w:t>
-      </w:r>
-      <w:r>
-        <w:rPr>
-          <w:noProof/>
-          <w:color w:val="000000"/>
-          <w:szCs w:val="24"/>
-        </w:rPr>
-        <w:t xml:space="preserve">minimum </w:t>
-      </w:r>
-      <w:r>
-        <w:rPr>
-          <w:b/>
-          <w:noProof/>
-          <w:color w:val="000000"/>
-          <w:szCs w:val="24"/>
-        </w:rPr>
-        <w:t>hardware</w:t>
-      </w:r>
-      <w:r>
-        <w:rPr>
-          <w:noProof/>
-          <w:color w:val="000000"/>
-          <w:szCs w:val="24"/>
-        </w:rPr>
-        <w:t xml:space="preserve"> requirements that will be used to test the Application.</w:t>
-      </w:r>
-      <w:r>
-        <w:rPr>
-          <w:color w:val="000000"/>
-          <w:szCs w:val="24"/>
-        </w:rPr>
-        <w:t xml:space="preserve">  </w:t>
-      </w:r>
-    </w:p>
-    <w:p>
-      <w:pPr>
-        <w:rPr>
-          <w:color w:val="000000"/>
-          <w:sz w:val="26"/>
-          <w:szCs w:val="22"/>
-        </w:rPr>
-      </w:pPr>
-    </w:p>
-    <w:p>
-      <w:pPr>
-        <w:rPr>
-          <w:color w:val="000000"/>
-          <w:szCs w:val="24"/>
-        </w:rPr>
-      </w:pPr>
-      <w:r>
-        <w:rPr>
           <w:color w:val="000000"/>
           <w:szCs w:val="24"/>
         </w:rPr>
@@ -4059,14 +3993,22 @@
           <w:color w:val="000000"/>
           <w:szCs w:val="24"/>
         </w:rPr>
-        <w:t>software’s</w:t>
-      </w:r>
-      <w:r>
-        <w:rPr>
+        <w:t>software</w:t>
+      </w:r>
+      <w:r>
+        <w:rPr>
+          <w:bCs/>
           <w:color w:val="000000"/>
           <w:szCs w:val="24"/>
         </w:rPr>
-        <w:t xml:space="preserve"> are required </w:t>
+        <w:t xml:space="preserve"> is</w:t>
+      </w:r>
+      <w:r>
+        <w:rPr>
+          <w:color w:val="000000"/>
+          <w:szCs w:val="24"/>
+        </w:rPr>
+        <w:t xml:space="preserve"> required </w:t>
       </w:r>
       <w:r>
         <w:rPr>
@@ -4154,7 +4096,14 @@
           <w:color w:val="000000"/>
           <w:szCs w:val="24"/>
         </w:rPr>
-        <w:t>Windows 8 and above</w:t>
+        <w:t>Windows</w:t>
+      </w:r>
+      <w:r>
+        <w:rPr>
+          <w:color w:val="000000"/>
+          <w:szCs w:val="24"/>
+        </w:rPr>
+        <w:t xml:space="preserve"> 10</w:t>
       </w:r>
     </w:p>
     <w:p>
@@ -4192,14 +4141,139 @@
           <w:color w:val="000000"/>
           <w:szCs w:val="24"/>
         </w:rPr>
-        <w:t>…</w:t>
-      </w:r>
-    </w:p>
-    <w:p>
-      <w:pPr>
+        <w:t>Node Version: [14.x]</w:t>
+      </w:r>
+    </w:p>
+    <w:p>
+      <w:pPr>
+        <w:numPr>
+          <w:ilvl w:val="0"/>
+          <w:numId w:val="1"/>
+        </w:numPr>
         <w:rPr>
           <w:color w:val="000000"/>
           <w:szCs w:val="24"/>
+        </w:rPr>
+      </w:pPr>
+      <w:r>
+        <w:rPr>
+          <w:color w:val="000000"/>
+          <w:szCs w:val="24"/>
+        </w:rPr>
+        <w:t>Python Version: [3.x]</w:t>
+      </w:r>
+    </w:p>
+    <w:p>
+      <w:pPr>
+        <w:numPr>
+          <w:ilvl w:val="0"/>
+          <w:numId w:val="1"/>
+        </w:numPr>
+        <w:rPr>
+          <w:color w:val="000000"/>
+          <w:szCs w:val="24"/>
+        </w:rPr>
+      </w:pPr>
+      <w:r>
+        <w:rPr>
+          <w:color w:val="000000"/>
+          <w:szCs w:val="24"/>
+        </w:rPr>
+        <w:t>Web browser required</w:t>
+      </w:r>
+    </w:p>
+    <w:p>
+      <w:pPr>
+        <w:numPr>
+          <w:ilvl w:val="0"/>
+          <w:numId w:val="1"/>
+        </w:numPr>
+        <w:ind w:left="720"/>
+        <w:rPr>
+          <w:color w:val="000000"/>
+          <w:szCs w:val="24"/>
+        </w:rPr>
+      </w:pPr>
+      <w:r>
+        <w:rPr>
+          <w:color w:val="000000"/>
+          <w:szCs w:val="24"/>
+        </w:rPr>
+        <w:t>Chrome (recommended)</w:t>
+      </w:r>
+    </w:p>
+    <w:p>
+      <w:pPr>
+        <w:numPr>
+          <w:ilvl w:val="0"/>
+          <w:numId w:val="1"/>
+        </w:numPr>
+        <w:ind w:left="720"/>
+        <w:rPr>
+          <w:color w:val="000000"/>
+          <w:szCs w:val="24"/>
+        </w:rPr>
+      </w:pPr>
+      <w:r>
+        <w:rPr>
+          <w:color w:val="000000"/>
+          <w:szCs w:val="24"/>
+        </w:rPr>
+        <w:t>Edge</w:t>
+      </w:r>
+    </w:p>
+    <w:p>
+      <w:pPr>
+        <w:numPr>
+          <w:ilvl w:val="0"/>
+          <w:numId w:val="1"/>
+        </w:numPr>
+        <w:ind w:left="720"/>
+        <w:rPr>
+          <w:color w:val="000000"/>
+          <w:szCs w:val="24"/>
+        </w:rPr>
+      </w:pPr>
+      <w:r>
+        <w:rPr>
+          <w:color w:val="000000"/>
+          <w:szCs w:val="24"/>
+        </w:rPr>
+        <w:t>Safari</w:t>
+      </w:r>
+    </w:p>
+    <w:p>
+      <w:pPr>
+        <w:rPr>
+          <w:color w:val="000000"/>
+          <w:szCs w:val="24"/>
+        </w:rPr>
+      </w:pPr>
+    </w:p>
+    <w:p>
+      <w:pPr>
+        <w:rPr>
+          <w:noProof/>
+          <w:sz w:val="22"/>
+          <w:szCs w:val="22"/>
+        </w:rPr>
+      </w:pPr>
+    </w:p>
+    <w:p>
+      <w:pPr>
+        <w:rPr>
+          <w:noProof/>
+          <w:sz w:val="22"/>
+          <w:szCs w:val="22"/>
+        </w:rPr>
+      </w:pPr>
+    </w:p>
+    <w:p>
+      <w:pPr>
+        <w:rPr>
+          <w:noProof/>
+          <w:sz w:val="22"/>
+          <w:szCs w:val="22"/>
         </w:rPr>
       </w:pPr>
     </w:p>
@@ -4227,6 +4301,7 @@
         <w:rPr>
           <w:noProof/>
         </w:rPr>
+        <w:lastRenderedPageBreak/>
         <w:t>Terms/Acronyms</w:t>
       </w:r>
       <w:bookmarkEnd w:id="27"/>
@@ -4238,23 +4313,6 @@
           <w:noProof/>
         </w:rPr>
         <w:t xml:space="preserve"> </w:t>
-      </w:r>
-    </w:p>
-    <w:p>
-      <w:pPr>
-        <w:rPr>
-          <w:noProof/>
-          <w:color w:val="000000"/>
-          <w:szCs w:val="24"/>
-        </w:rPr>
-      </w:pPr>
-      <w:r>
-        <w:rPr>
-          <w:noProof/>
-          <w:color w:val="000000"/>
-          <w:szCs w:val="24"/>
-        </w:rPr>
-        <w:t>Make a mention of any terms or acronyms used in the project</w:t>
       </w:r>
     </w:p>
     <w:p>
@@ -4449,6 +4507,275 @@
           </w:p>
         </w:tc>
       </w:tr>
+      <w:tr>
+        <w:tc>
+          <w:tcPr>
+            <w:tcW w:w="2689" w:type="dxa"/>
+          </w:tcPr>
+          <w:p>
+            <w:pPr>
+              <w:pStyle w:val="SGTableText"/>
+              <w:rPr>
+                <w:noProof/>
+                <w:color w:val="000000"/>
+                <w:sz w:val="24"/>
+                <w:szCs w:val="24"/>
+              </w:rPr>
+            </w:pPr>
+            <w:r>
+              <w:rPr>
+                <w:noProof/>
+                <w:color w:val="000000"/>
+                <w:sz w:val="24"/>
+                <w:szCs w:val="24"/>
+              </w:rPr>
+              <w:t>Agile</w:t>
+            </w:r>
+          </w:p>
+        </w:tc>
+        <w:tc>
+          <w:tcPr>
+            <w:tcW w:w="6030" w:type="dxa"/>
+          </w:tcPr>
+          <w:p>
+            <w:pPr>
+              <w:pStyle w:val="SGTableText"/>
+              <w:rPr>
+                <w:noProof/>
+                <w:color w:val="000000"/>
+                <w:sz w:val="24"/>
+                <w:szCs w:val="24"/>
+              </w:rPr>
+            </w:pPr>
+            <w:r>
+              <w:rPr>
+                <w:noProof/>
+                <w:color w:val="000000"/>
+                <w:sz w:val="24"/>
+                <w:szCs w:val="24"/>
+              </w:rPr>
+              <w:t>Methodology for software development, emphasizes adapting to change over following a plan.</w:t>
+            </w:r>
+          </w:p>
+        </w:tc>
+      </w:tr>
+      <w:tr>
+        <w:tc>
+          <w:tcPr>
+            <w:tcW w:w="2689" w:type="dxa"/>
+          </w:tcPr>
+          <w:p>
+            <w:pPr>
+              <w:pStyle w:val="SGTableText"/>
+              <w:rPr>
+                <w:noProof/>
+                <w:color w:val="000000"/>
+                <w:sz w:val="24"/>
+                <w:szCs w:val="24"/>
+              </w:rPr>
+            </w:pPr>
+            <w:r>
+              <w:rPr>
+                <w:noProof/>
+                <w:color w:val="000000"/>
+                <w:sz w:val="24"/>
+                <w:szCs w:val="24"/>
+              </w:rPr>
+              <w:t>HTML</w:t>
+            </w:r>
+          </w:p>
+        </w:tc>
+        <w:tc>
+          <w:tcPr>
+            <w:tcW w:w="6030" w:type="dxa"/>
+          </w:tcPr>
+          <w:p>
+            <w:pPr>
+              <w:pStyle w:val="SGTableText"/>
+              <w:rPr>
+                <w:noProof/>
+                <w:color w:val="000000"/>
+                <w:sz w:val="24"/>
+                <w:szCs w:val="24"/>
+              </w:rPr>
+            </w:pPr>
+            <w:r>
+              <w:rPr>
+                <w:noProof/>
+                <w:color w:val="000000"/>
+                <w:sz w:val="24"/>
+                <w:szCs w:val="24"/>
+              </w:rPr>
+              <w:t>HyperText Markup Language (Web layout language)</w:t>
+            </w:r>
+          </w:p>
+        </w:tc>
+      </w:tr>
+      <w:tr>
+        <w:tc>
+          <w:tcPr>
+            <w:tcW w:w="2689" w:type="dxa"/>
+          </w:tcPr>
+          <w:p>
+            <w:pPr>
+              <w:pStyle w:val="SGTableText"/>
+              <w:rPr>
+                <w:noProof/>
+                <w:color w:val="000000"/>
+                <w:sz w:val="24"/>
+                <w:szCs w:val="24"/>
+              </w:rPr>
+            </w:pPr>
+            <w:r>
+              <w:rPr>
+                <w:noProof/>
+                <w:color w:val="000000"/>
+                <w:sz w:val="24"/>
+                <w:szCs w:val="24"/>
+              </w:rPr>
+              <w:t>React</w:t>
+            </w:r>
+          </w:p>
+        </w:tc>
+        <w:tc>
+          <w:tcPr>
+            <w:tcW w:w="6030" w:type="dxa"/>
+          </w:tcPr>
+          <w:p>
+            <w:pPr>
+              <w:pStyle w:val="SGTableText"/>
+              <w:rPr>
+                <w:noProof/>
+                <w:color w:val="000000"/>
+                <w:sz w:val="24"/>
+                <w:szCs w:val="24"/>
+              </w:rPr>
+            </w:pPr>
+            <w:r>
+              <w:rPr>
+                <w:noProof/>
+                <w:color w:val="000000"/>
+                <w:sz w:val="24"/>
+                <w:szCs w:val="24"/>
+              </w:rPr>
+              <w:t>JavaScript library for building user interfaces</w:t>
+            </w:r>
+          </w:p>
+        </w:tc>
+      </w:tr>
+      <w:tr>
+        <w:tc>
+          <w:tcPr>
+            <w:tcW w:w="2689" w:type="dxa"/>
+          </w:tcPr>
+          <w:p>
+            <w:pPr>
+              <w:pStyle w:val="SGTableText"/>
+              <w:rPr>
+                <w:noProof/>
+                <w:color w:val="000000"/>
+                <w:sz w:val="24"/>
+                <w:szCs w:val="24"/>
+              </w:rPr>
+            </w:pPr>
+            <w:r>
+              <w:rPr>
+                <w:noProof/>
+                <w:color w:val="000000"/>
+                <w:sz w:val="24"/>
+                <w:szCs w:val="24"/>
+              </w:rPr>
+              <w:t>Python</w:t>
+            </w:r>
+          </w:p>
+        </w:tc>
+        <w:tc>
+          <w:tcPr>
+            <w:tcW w:w="6030" w:type="dxa"/>
+          </w:tcPr>
+          <w:p>
+            <w:pPr>
+              <w:pStyle w:val="SGTableText"/>
+              <w:rPr>
+                <w:noProof/>
+                <w:color w:val="000000"/>
+                <w:sz w:val="24"/>
+                <w:szCs w:val="24"/>
+              </w:rPr>
+            </w:pPr>
+            <w:r>
+              <w:rPr>
+                <w:noProof/>
+                <w:color w:val="000000"/>
+                <w:sz w:val="24"/>
+                <w:szCs w:val="24"/>
+              </w:rPr>
+              <w:t>Interpreted language for</w:t>
+            </w:r>
+            <w:r>
+              <w:rPr>
+                <w:noProof/>
+                <w:color w:val="000000"/>
+                <w:sz w:val="24"/>
+                <w:szCs w:val="24"/>
+              </w:rPr>
+              <w:t xml:space="preserve"> backend web development</w:t>
+            </w:r>
+          </w:p>
+        </w:tc>
+      </w:tr>
+      <w:tr>
+        <w:tc>
+          <w:tcPr>
+            <w:tcW w:w="2689" w:type="dxa"/>
+          </w:tcPr>
+          <w:p>
+            <w:pPr>
+              <w:pStyle w:val="SGTableText"/>
+              <w:rPr>
+                <w:noProof/>
+                <w:color w:val="000000"/>
+                <w:sz w:val="24"/>
+                <w:szCs w:val="24"/>
+              </w:rPr>
+            </w:pPr>
+            <w:r>
+              <w:rPr>
+                <w:noProof/>
+                <w:color w:val="000000"/>
+                <w:sz w:val="24"/>
+                <w:szCs w:val="24"/>
+              </w:rPr>
+              <w:t>TA</w:t>
+            </w:r>
+          </w:p>
+        </w:tc>
+        <w:tc>
+          <w:tcPr>
+            <w:tcW w:w="6030" w:type="dxa"/>
+          </w:tcPr>
+          <w:p>
+            <w:pPr>
+              <w:pStyle w:val="SGTableText"/>
+              <w:rPr>
+                <w:noProof/>
+                <w:color w:val="000000"/>
+                <w:sz w:val="24"/>
+                <w:szCs w:val="24"/>
+              </w:rPr>
+            </w:pPr>
+            <w:r>
+              <w:rPr>
+                <w:noProof/>
+                <w:color w:val="000000"/>
+                <w:sz w:val="24"/>
+                <w:szCs w:val="24"/>
+              </w:rPr>
+              <w:t>Teaching Assistant</w:t>
+            </w:r>
+          </w:p>
+        </w:tc>
+      </w:tr>
     </w:tbl>
     <w:p>
       <w:pPr>
@@ -5179,7 +5506,7 @@
         <w:rFonts w:ascii="Symbol" w:hAnsi="Symbol" w:hint="default"/>
       </w:rPr>
     </w:lvl>
-    <w:lvl w:ilvl="1" w:tplc="04090003" w:tentative="1">
+    <w:lvl w:ilvl="1" w:tplc="04090003">
       <w:start w:val="1"/>
       <w:numFmt w:val="bullet"/>
       <w:lvlText w:val="o"/>
@@ -5191,7 +5518,7 @@
         <w:rFonts w:ascii="Courier New" w:hAnsi="Courier New" w:cs="Courier New" w:hint="default"/>
       </w:rPr>
     </w:lvl>
-    <w:lvl w:ilvl="2" w:tplc="04090005" w:tentative="1">
+    <w:lvl w:ilvl="2" w:tplc="04090005">
       <w:start w:val="1"/>
       <w:numFmt w:val="bullet"/>
       <w:lvlText w:val=""/>
@@ -8349,7 +8676,7 @@
         <w:rFonts w:ascii="Symbol" w:hAnsi="Symbol" w:hint="default"/>
       </w:rPr>
     </w:lvl>
-    <w:lvl w:ilvl="1" w:tplc="10090003" w:tentative="1">
+    <w:lvl w:ilvl="1" w:tplc="10090003">
       <w:start w:val="1"/>
       <w:numFmt w:val="bullet"/>
       <w:lvlText w:val="o"/>

</xml_diff>